<commit_message>
doc changed for part 1
</commit_message>
<xml_diff>
--- a/hw3_part1.docx
+++ b/hw3_part1.docx
@@ -302,6 +302,42 @@
           <w:lang w:val="en-US"/>
         </w:rPr>
       </w:pPr>
+      <w:r>
+        <w:rPr>
+          <w:rFonts w:asciiTheme="majorBidi" w:hAnsiTheme="majorBidi" w:cstheme="majorBidi"/>
+          <w:sz w:val="24"/>
+          <w:szCs w:val="24"/>
+          <w:lang w:val="en-US"/>
+        </w:rPr>
+        <w:t>Assu</w:t>
+      </w:r>
+      <w:r>
+        <w:rPr>
+          <w:rFonts w:asciiTheme="majorBidi" w:hAnsiTheme="majorBidi" w:cstheme="majorBidi"/>
+          <w:sz w:val="24"/>
+          <w:szCs w:val="24"/>
+          <w:lang w:val="en-US"/>
+        </w:rPr>
+        <w:t>m</w:t>
+      </w:r>
+      <w:r>
+        <w:rPr>
+          <w:rFonts w:asciiTheme="majorBidi" w:hAnsiTheme="majorBidi" w:cstheme="majorBidi"/>
+          <w:sz w:val="24"/>
+          <w:szCs w:val="24"/>
+          <w:lang w:val="en-US"/>
+        </w:rPr>
+        <w:t>es</w:t>
+      </w:r>
+      <w:r>
+        <w:rPr>
+          <w:rFonts w:asciiTheme="majorBidi" w:hAnsiTheme="majorBidi" w:cstheme="majorBidi"/>
+          <w:sz w:val="24"/>
+          <w:szCs w:val="24"/>
+          <w:lang w:val="en-US"/>
+        </w:rPr>
+        <w:t xml:space="preserve"> or-</w:t>
+      </w:r>
       <w:proofErr w:type="spellStart"/>
       <w:r>
         <w:rPr>
@@ -310,7 +346,7 @@
           <w:szCs w:val="24"/>
           <w:lang w:val="en-US"/>
         </w:rPr>
-        <w:t>Assus</w:t>
+        <w:t>exp</w:t>
       </w:r>
       <w:proofErr w:type="spellEnd"/>
       <w:r>
@@ -320,7 +356,7 @@
           <w:szCs w:val="24"/>
           <w:lang w:val="en-US"/>
         </w:rPr>
-        <w:t xml:space="preserve"> or-</w:t>
+        <w:t xml:space="preserve"> is &lt;</w:t>
       </w:r>
       <w:proofErr w:type="spellStart"/>
       <w:r>
@@ -330,7 +366,7 @@
           <w:szCs w:val="24"/>
           <w:lang w:val="en-US"/>
         </w:rPr>
-        <w:t>exp</w:t>
+        <w:t>curr_exp</w:t>
       </w:r>
       <w:proofErr w:type="spellEnd"/>
       <w:r>
@@ -340,7 +376,7 @@
           <w:szCs w:val="24"/>
           <w:lang w:val="en-US"/>
         </w:rPr>
-        <w:t xml:space="preserve"> is &lt;</w:t>
+        <w:t xml:space="preserve">, </w:t>
       </w:r>
       <w:proofErr w:type="spellStart"/>
       <w:r>
@@ -350,7 +386,7 @@
           <w:szCs w:val="24"/>
           <w:lang w:val="en-US"/>
         </w:rPr>
-        <w:t>curr_exp</w:t>
+        <w:t>or_tail</w:t>
       </w:r>
       <w:proofErr w:type="spellEnd"/>
       <w:r>
@@ -360,48 +396,23 @@
           <w:szCs w:val="24"/>
           <w:lang w:val="en-US"/>
         </w:rPr>
-        <w:t xml:space="preserve">, </w:t>
-      </w:r>
-      <w:proofErr w:type="spellStart"/>
-      <w:r>
-        <w:rPr>
-          <w:rFonts w:asciiTheme="majorBidi" w:hAnsiTheme="majorBidi" w:cstheme="majorBidi"/>
-          <w:sz w:val="24"/>
-          <w:szCs w:val="24"/>
-          <w:lang w:val="en-US"/>
-        </w:rPr>
-        <w:t>or_tail</w:t>
-      </w:r>
-      <w:proofErr w:type="spellEnd"/>
-      <w:r>
-        <w:rPr>
-          <w:rFonts w:asciiTheme="majorBidi" w:hAnsiTheme="majorBidi" w:cstheme="majorBidi"/>
-          <w:sz w:val="24"/>
-          <w:szCs w:val="24"/>
-          <w:lang w:val="en-US"/>
-        </w:rPr>
         <w:t>&gt;</w:t>
       </w:r>
     </w:p>
     <w:p>
       <w:pPr>
         <w:pStyle w:val="ListParagraph"/>
-        <w:rPr>
-          <w:rFonts w:asciiTheme="majorBidi" w:hAnsiTheme="majorBidi" w:cstheme="majorBidi"/>
-          <w:sz w:val="24"/>
-          <w:szCs w:val="24"/>
-          <w:lang w:val="en-US"/>
-        </w:rPr>
-      </w:pPr>
-      <w:r>
-        <w:rPr>
-          <w:rFonts w:asciiTheme="majorBidi" w:hAnsiTheme="majorBidi" w:cstheme="majorBidi"/>
-          <w:sz w:val="24"/>
-          <w:szCs w:val="24"/>
-          <w:lang w:val="en-US"/>
-        </w:rPr>
-        <w:t xml:space="preserve">A. </w:t>
-      </w:r>
+        <w:numPr>
+          <w:ilvl w:val="0"/>
+          <w:numId w:val="2"/>
+        </w:numPr>
+        <w:rPr>
+          <w:rFonts w:asciiTheme="majorBidi" w:hAnsiTheme="majorBidi" w:cstheme="majorBidi"/>
+          <w:sz w:val="24"/>
+          <w:szCs w:val="24"/>
+          <w:lang w:val="en-US"/>
+        </w:rPr>
+      </w:pPr>
       <w:proofErr w:type="spellStart"/>
       <w:r>
         <w:rPr>
@@ -464,6 +475,111 @@
         </w:rPr>
         <w:t xml:space="preserve">) =&gt; </w:t>
       </w:r>
+      <w:bookmarkStart w:id="0" w:name="_GoBack"/>
+      <w:bookmarkEnd w:id="0"/>
+    </w:p>
+    <w:p>
+      <w:pPr>
+        <w:pStyle w:val="ListParagraph"/>
+        <w:ind w:left="1080"/>
+        <w:rPr>
+          <w:rFonts w:asciiTheme="majorBidi" w:hAnsiTheme="majorBidi" w:cstheme="majorBidi"/>
+          <w:sz w:val="24"/>
+          <w:szCs w:val="24"/>
+          <w:lang w:val="en-US"/>
+        </w:rPr>
+      </w:pPr>
+      <w:r>
+        <w:rPr>
+          <w:rFonts w:asciiTheme="majorBidi" w:hAnsiTheme="majorBidi" w:cstheme="majorBidi"/>
+          <w:sz w:val="24"/>
+          <w:szCs w:val="24"/>
+          <w:lang w:val="en-US"/>
+        </w:rPr>
+        <w:t xml:space="preserve">if </w:t>
+      </w:r>
+      <w:proofErr w:type="spellStart"/>
+      <w:r>
+        <w:rPr>
+          <w:rFonts w:asciiTheme="majorBidi" w:hAnsiTheme="majorBidi" w:cstheme="majorBidi"/>
+          <w:sz w:val="24"/>
+          <w:szCs w:val="24"/>
+          <w:lang w:val="en-US"/>
+        </w:rPr>
+        <w:t>len</w:t>
+      </w:r>
+      <w:proofErr w:type="spellEnd"/>
+      <w:r>
+        <w:rPr>
+          <w:rFonts w:asciiTheme="majorBidi" w:hAnsiTheme="majorBidi" w:cstheme="majorBidi"/>
+          <w:sz w:val="24"/>
+          <w:szCs w:val="24"/>
+          <w:lang w:val="en-US"/>
+        </w:rPr>
+        <w:t xml:space="preserve"> </w:t>
+      </w:r>
+      <w:proofErr w:type="spellStart"/>
+      <w:r>
+        <w:rPr>
+          <w:rFonts w:asciiTheme="majorBidi" w:hAnsiTheme="majorBidi" w:cstheme="majorBidi"/>
+          <w:sz w:val="24"/>
+          <w:szCs w:val="24"/>
+          <w:lang w:val="en-US"/>
+        </w:rPr>
+        <w:t>exp</w:t>
+      </w:r>
+      <w:proofErr w:type="spellEnd"/>
+      <w:r>
+        <w:rPr>
+          <w:rFonts w:asciiTheme="majorBidi" w:hAnsiTheme="majorBidi" w:cstheme="majorBidi"/>
+          <w:sz w:val="24"/>
+          <w:szCs w:val="24"/>
+          <w:lang w:val="en-US"/>
+        </w:rPr>
+        <w:t xml:space="preserve"> is empty</w:t>
+      </w:r>
+    </w:p>
+    <w:p>
+      <w:pPr>
+        <w:pStyle w:val="ListParagraph"/>
+        <w:ind w:left="1080"/>
+        <w:rPr>
+          <w:rFonts w:asciiTheme="majorBidi" w:hAnsiTheme="majorBidi" w:cstheme="majorBidi"/>
+          <w:sz w:val="24"/>
+          <w:szCs w:val="24"/>
+          <w:lang w:val="en-US"/>
+        </w:rPr>
+      </w:pPr>
+      <w:r>
+        <w:rPr>
+          <w:rFonts w:asciiTheme="majorBidi" w:hAnsiTheme="majorBidi" w:cstheme="majorBidi"/>
+          <w:sz w:val="24"/>
+          <w:szCs w:val="24"/>
+          <w:lang w:val="en-US"/>
+        </w:rPr>
+        <w:tab/>
+        <w:t>Return False</w:t>
+      </w:r>
+    </w:p>
+    <w:p>
+      <w:pPr>
+        <w:rPr>
+          <w:rFonts w:asciiTheme="majorBidi" w:hAnsiTheme="majorBidi" w:cstheme="majorBidi"/>
+          <w:sz w:val="24"/>
+          <w:szCs w:val="24"/>
+          <w:lang w:val="en-US"/>
+        </w:rPr>
+      </w:pPr>
+      <w:r>
+        <w:rPr>
+          <w:rFonts w:asciiTheme="majorBidi" w:hAnsiTheme="majorBidi" w:cstheme="majorBidi"/>
+          <w:sz w:val="24"/>
+          <w:szCs w:val="24"/>
+          <w:lang w:val="en-US"/>
+        </w:rPr>
+        <w:tab/>
+        <w:t xml:space="preserve">     else</w:t>
+      </w:r>
     </w:p>
     <w:p>
       <w:pPr>
@@ -654,6 +770,7 @@
           <w:szCs w:val="24"/>
           <w:lang w:val="en-US"/>
         </w:rPr>
+        <w:lastRenderedPageBreak/>
         <w:tab/>
         <w:t xml:space="preserve">Return </w:t>
       </w:r>
@@ -712,22 +829,17 @@
     <w:p>
       <w:pPr>
         <w:pStyle w:val="ListParagraph"/>
-        <w:rPr>
-          <w:rFonts w:asciiTheme="majorBidi" w:hAnsiTheme="majorBidi" w:cstheme="majorBidi"/>
-          <w:sz w:val="24"/>
-          <w:szCs w:val="24"/>
-          <w:lang w:val="en-US"/>
-        </w:rPr>
-      </w:pPr>
-      <w:r>
-        <w:rPr>
-          <w:rFonts w:asciiTheme="majorBidi" w:hAnsiTheme="majorBidi" w:cstheme="majorBidi"/>
-          <w:sz w:val="24"/>
-          <w:szCs w:val="24"/>
-          <w:lang w:val="en-US"/>
-        </w:rPr>
-        <w:t xml:space="preserve">B. </w:t>
-      </w:r>
+        <w:numPr>
+          <w:ilvl w:val="0"/>
+          <w:numId w:val="2"/>
+        </w:numPr>
+        <w:rPr>
+          <w:rFonts w:asciiTheme="majorBidi" w:hAnsiTheme="majorBidi" w:cstheme="majorBidi"/>
+          <w:sz w:val="24"/>
+          <w:szCs w:val="24"/>
+          <w:lang w:val="en-US"/>
+        </w:rPr>
+      </w:pPr>
       <w:proofErr w:type="spellStart"/>
       <w:r>
         <w:rPr>
@@ -793,6 +905,90 @@
     </w:p>
     <w:p>
       <w:pPr>
+        <w:pStyle w:val="ListParagraph"/>
+        <w:ind w:left="1080"/>
+        <w:rPr>
+          <w:rFonts w:asciiTheme="majorBidi" w:hAnsiTheme="majorBidi" w:cstheme="majorBidi"/>
+          <w:sz w:val="24"/>
+          <w:szCs w:val="24"/>
+          <w:lang w:val="en-US"/>
+        </w:rPr>
+      </w:pPr>
+      <w:r>
+        <w:rPr>
+          <w:rFonts w:asciiTheme="majorBidi" w:hAnsiTheme="majorBidi" w:cstheme="majorBidi"/>
+          <w:sz w:val="24"/>
+          <w:szCs w:val="24"/>
+          <w:lang w:val="en-US"/>
+        </w:rPr>
+        <w:t xml:space="preserve">If </w:t>
+      </w:r>
+      <w:proofErr w:type="spellStart"/>
+      <w:r>
+        <w:rPr>
+          <w:rFonts w:asciiTheme="majorBidi" w:hAnsiTheme="majorBidi" w:cstheme="majorBidi"/>
+          <w:sz w:val="24"/>
+          <w:szCs w:val="24"/>
+          <w:lang w:val="en-US"/>
+        </w:rPr>
+        <w:t>exp</w:t>
+      </w:r>
+      <w:proofErr w:type="spellEnd"/>
+      <w:r>
+        <w:rPr>
+          <w:rFonts w:asciiTheme="majorBidi" w:hAnsiTheme="majorBidi" w:cstheme="majorBidi"/>
+          <w:sz w:val="24"/>
+          <w:szCs w:val="24"/>
+          <w:lang w:val="en-US"/>
+        </w:rPr>
+        <w:t xml:space="preserve"> is empty</w:t>
+      </w:r>
+    </w:p>
+    <w:p>
+      <w:pPr>
+        <w:pStyle w:val="ListParagraph"/>
+        <w:ind w:left="1080"/>
+        <w:rPr>
+          <w:rFonts w:asciiTheme="majorBidi" w:hAnsiTheme="majorBidi" w:cstheme="majorBidi"/>
+          <w:sz w:val="24"/>
+          <w:szCs w:val="24"/>
+          <w:lang w:val="en-US"/>
+        </w:rPr>
+      </w:pPr>
+      <w:r>
+        <w:rPr>
+          <w:rFonts w:asciiTheme="majorBidi" w:hAnsiTheme="majorBidi" w:cstheme="majorBidi"/>
+          <w:sz w:val="24"/>
+          <w:szCs w:val="24"/>
+          <w:lang w:val="en-US"/>
+        </w:rPr>
+        <w:tab/>
+        <w:t>Return false</w:t>
+      </w:r>
+    </w:p>
+    <w:p>
+      <w:pPr>
+        <w:pStyle w:val="ListParagraph"/>
+        <w:ind w:left="1080"/>
+        <w:rPr>
+          <w:rFonts w:asciiTheme="majorBidi" w:hAnsiTheme="majorBidi" w:cstheme="majorBidi"/>
+          <w:sz w:val="24"/>
+          <w:szCs w:val="24"/>
+          <w:lang w:val="en-US"/>
+        </w:rPr>
+      </w:pPr>
+      <w:r>
+        <w:rPr>
+          <w:rFonts w:asciiTheme="majorBidi" w:hAnsiTheme="majorBidi" w:cstheme="majorBidi"/>
+          <w:sz w:val="24"/>
+          <w:szCs w:val="24"/>
+          <w:lang w:val="en-US"/>
+        </w:rPr>
+        <w:t>else</w:t>
+      </w:r>
+    </w:p>
+    <w:p>
+      <w:pPr>
         <w:ind w:left="1440"/>
         <w:rPr>
           <w:rFonts w:asciiTheme="majorBidi" w:hAnsiTheme="majorBidi" w:cstheme="majorBidi"/>
@@ -808,7 +1004,6 @@
           <w:szCs w:val="24"/>
           <w:lang w:val="en-US"/>
         </w:rPr>
-        <w:lastRenderedPageBreak/>
         <w:t xml:space="preserve">Return </w:t>
       </w:r>
       <w:proofErr w:type="spellStart"/>
@@ -1653,6 +1848,27 @@
           <w:szCs w:val="24"/>
           <w:shd w:val="clear" w:color="auto" w:fill="FFFFFF"/>
         </w:rPr>
+        <w:t xml:space="preserve"> The main problem of </w:t>
+      </w:r>
+      <w:r>
+        <w:rPr>
+          <w:rFonts w:asciiTheme="majorBidi" w:hAnsiTheme="majorBidi" w:cstheme="majorBidi"/>
+          <w:color w:val="000000"/>
+          <w:sz w:val="24"/>
+          <w:szCs w:val="24"/>
+          <w:shd w:val="clear" w:color="auto" w:fill="FFFFFF"/>
+          <w:lang w:val="en-US"/>
+        </w:rPr>
+        <w:t>the</w:t>
+      </w:r>
+      <w:r>
+        <w:rPr>
+          <w:rFonts w:asciiTheme="majorBidi" w:hAnsiTheme="majorBidi" w:cstheme="majorBidi"/>
+          <w:color w:val="000000"/>
+          <w:sz w:val="24"/>
+          <w:szCs w:val="24"/>
+          <w:shd w:val="clear" w:color="auto" w:fill="FFFFFF"/>
+        </w:rPr>
         <w:t xml:space="preserve"> </w:t>
       </w:r>
       <w:r>
@@ -1662,8 +1878,9 @@
           <w:sz w:val="24"/>
           <w:szCs w:val="24"/>
           <w:shd w:val="clear" w:color="auto" w:fill="FFFFFF"/>
-        </w:rPr>
-        <w:t xml:space="preserve">The main problem of </w:t>
+          <w:lang w:val="en-US"/>
+        </w:rPr>
+        <w:t xml:space="preserve">substitution </w:t>
       </w:r>
       <w:r>
         <w:rPr>
@@ -1672,9 +1889,8 @@
           <w:sz w:val="24"/>
           <w:szCs w:val="24"/>
           <w:shd w:val="clear" w:color="auto" w:fill="FFFFFF"/>
-          <w:lang w:val="en-US"/>
-        </w:rPr>
-        <w:t>the</w:t>
+        </w:rPr>
+        <w:t xml:space="preserve">approach is that substitution requires </w:t>
       </w:r>
       <w:r>
         <w:rPr>
@@ -1684,8 +1900,10 @@
           <w:szCs w:val="24"/>
           <w:shd w:val="clear" w:color="auto" w:fill="FFFFFF"/>
         </w:rPr>
-        <w:t xml:space="preserve"> </w:t>
-      </w:r>
+        <w:lastRenderedPageBreak/>
+        <w:t xml:space="preserve">repeated analysis of procedure bodies. In every application, the entire procedure body is repeatedly renamed, substituted and reduced. These operations on ASTs </w:t>
+      </w:r>
+      <w:proofErr w:type="gramStart"/>
       <w:r>
         <w:rPr>
           <w:rFonts w:asciiTheme="majorBidi" w:hAnsiTheme="majorBidi" w:cstheme="majorBidi"/>
@@ -1693,21 +1911,21 @@
           <w:sz w:val="24"/>
           <w:szCs w:val="24"/>
           <w:shd w:val="clear" w:color="auto" w:fill="FFFFFF"/>
-          <w:lang w:val="en-US"/>
-        </w:rPr>
-        <w:t xml:space="preserve">substitution </w:t>
-      </w:r>
-      <w:r>
-        <w:rPr>
+        </w:rPr>
+        <w:t>actually </w:t>
+      </w:r>
+      <w:r>
+        <w:rPr>
+          <w:rStyle w:val="Strong"/>
           <w:rFonts w:asciiTheme="majorBidi" w:hAnsiTheme="majorBidi" w:cstheme="majorBidi"/>
           <w:color w:val="000000"/>
           <w:sz w:val="24"/>
           <w:szCs w:val="24"/>
           <w:shd w:val="clear" w:color="auto" w:fill="FFFFFF"/>
         </w:rPr>
-        <w:t xml:space="preserve">approach is that substitution requires repeated analysis of procedure bodies. In every application, the entire procedure body is repeatedly renamed, substituted and reduced. These operations on ASTs </w:t>
-      </w:r>
-      <w:proofErr w:type="gramStart"/>
+        <w:t>copy</w:t>
+      </w:r>
+      <w:proofErr w:type="gramEnd"/>
       <w:r>
         <w:rPr>
           <w:rFonts w:asciiTheme="majorBidi" w:hAnsiTheme="majorBidi" w:cstheme="majorBidi"/>
@@ -1716,37 +1934,15 @@
           <w:szCs w:val="24"/>
           <w:shd w:val="clear" w:color="auto" w:fill="FFFFFF"/>
         </w:rPr>
-        <w:t>actually </w:t>
-      </w:r>
-      <w:r>
-        <w:rPr>
-          <w:rStyle w:val="Strong"/>
+        <w:t xml:space="preserve"> the structure of the whole AST - leading to extensive memory allocation / garbage collection when dealing with large programs. </w:t>
+      </w:r>
+      <w:r>
+        <w:rPr>
           <w:rFonts w:asciiTheme="majorBidi" w:hAnsiTheme="majorBidi" w:cstheme="majorBidi"/>
           <w:color w:val="000000"/>
           <w:sz w:val="24"/>
           <w:szCs w:val="24"/>
           <w:shd w:val="clear" w:color="auto" w:fill="FFFFFF"/>
-        </w:rPr>
-        <w:t>copy</w:t>
-      </w:r>
-      <w:proofErr w:type="gramEnd"/>
-      <w:r>
-        <w:rPr>
-          <w:rFonts w:asciiTheme="majorBidi" w:hAnsiTheme="majorBidi" w:cstheme="majorBidi"/>
-          <w:color w:val="000000"/>
-          <w:sz w:val="24"/>
-          <w:szCs w:val="24"/>
-          <w:shd w:val="clear" w:color="auto" w:fill="FFFFFF"/>
-        </w:rPr>
-        <w:t xml:space="preserve"> the structure of the whole AST - leading to extensive memory allocation / garbage collection when dealing with large programs. </w:t>
-      </w:r>
-      <w:r>
-        <w:rPr>
-          <w:rFonts w:asciiTheme="majorBidi" w:hAnsiTheme="majorBidi" w:cstheme="majorBidi"/>
-          <w:color w:val="000000"/>
-          <w:sz w:val="24"/>
-          <w:szCs w:val="24"/>
-          <w:shd w:val="clear" w:color="auto" w:fill="FFFFFF"/>
           <w:lang w:val="en-US"/>
         </w:rPr>
         <w:t>Therefore, environment model might save us computation time and memory.</w:t>
@@ -1791,7 +1987,6 @@
           <w:szCs w:val="24"/>
           <w:lang w:val="en-US"/>
         </w:rPr>
-        <w:lastRenderedPageBreak/>
         <w:t xml:space="preserve">(define </w:t>
       </w:r>
       <w:proofErr w:type="spellStart"/>
@@ -2110,98 +2305,7 @@
           <w:szCs w:val="24"/>
           <w:lang w:val="en-US"/>
         </w:rPr>
-        <w:t xml:space="preserve">In class we learned that a variable defined by let may contained a value such as closure as well. The first definition we made was to bind the </w:t>
-      </w:r>
-      <w:proofErr w:type="spellStart"/>
-      <w:r>
-        <w:rPr>
-          <w:rFonts w:asciiTheme="majorBidi" w:hAnsiTheme="majorBidi" w:cstheme="majorBidi"/>
-          <w:sz w:val="24"/>
-          <w:szCs w:val="24"/>
-          <w:lang w:val="en-US"/>
-        </w:rPr>
-        <w:t>var</w:t>
-      </w:r>
-      <w:proofErr w:type="spellEnd"/>
-      <w:r>
-        <w:rPr>
-          <w:rFonts w:asciiTheme="majorBidi" w:hAnsiTheme="majorBidi" w:cstheme="majorBidi"/>
-          <w:sz w:val="24"/>
-          <w:szCs w:val="24"/>
-          <w:lang w:val="en-US"/>
-        </w:rPr>
-        <w:t xml:space="preserve"> ref inside the let expression to its relevant value by binding operation, that binding may contain the binding of a closure to a </w:t>
-      </w:r>
-      <w:proofErr w:type="spellStart"/>
-      <w:r>
-        <w:rPr>
-          <w:rFonts w:asciiTheme="majorBidi" w:hAnsiTheme="majorBidi" w:cstheme="majorBidi"/>
-          <w:sz w:val="24"/>
-          <w:szCs w:val="24"/>
-          <w:lang w:val="en-US"/>
-        </w:rPr>
-        <w:t>var</w:t>
-      </w:r>
-      <w:proofErr w:type="spellEnd"/>
-      <w:r>
-        <w:rPr>
-          <w:rFonts w:asciiTheme="majorBidi" w:hAnsiTheme="majorBidi" w:cstheme="majorBidi"/>
-          <w:sz w:val="24"/>
-          <w:szCs w:val="24"/>
-          <w:lang w:val="en-US"/>
-        </w:rPr>
-        <w:t xml:space="preserve"> ref, we also demonstrated the problem with that definition when trying to define a recursive procedure inside let, we solved it by defining </w:t>
-      </w:r>
-      <w:proofErr w:type="spellStart"/>
-      <w:r>
-        <w:rPr>
-          <w:rFonts w:asciiTheme="majorBidi" w:hAnsiTheme="majorBidi" w:cstheme="majorBidi"/>
-          <w:sz w:val="24"/>
-          <w:szCs w:val="24"/>
-          <w:lang w:val="en-US"/>
-        </w:rPr>
-        <w:t>letrec</w:t>
-      </w:r>
-      <w:proofErr w:type="spellEnd"/>
-      <w:r>
-        <w:rPr>
-          <w:rFonts w:asciiTheme="majorBidi" w:hAnsiTheme="majorBidi" w:cstheme="majorBidi"/>
-          <w:sz w:val="24"/>
-          <w:szCs w:val="24"/>
-          <w:lang w:val="en-US"/>
-        </w:rPr>
-        <w:t xml:space="preserve"> for recursive procedures.</w:t>
-      </w:r>
-      <w:r>
-        <w:rPr>
-          <w:rFonts w:asciiTheme="majorBidi" w:hAnsiTheme="majorBidi" w:cstheme="majorBidi"/>
-          <w:sz w:val="24"/>
-          <w:szCs w:val="24"/>
-          <w:lang w:val="en-US"/>
-        </w:rPr>
-        <w:t xml:space="preserve"> –</w:t>
-      </w:r>
-      <w:r>
-        <w:rPr>
-          <w:rFonts w:asciiTheme="majorBidi" w:hAnsiTheme="majorBidi" w:cstheme="majorBidi"/>
-          <w:color w:val="FF0000"/>
-          <w:sz w:val="24"/>
-          <w:szCs w:val="24"/>
-          <w:lang w:val="en-US"/>
-        </w:rPr>
-        <w:t xml:space="preserve"> not complete</w:t>
-      </w:r>
-      <w:bookmarkStart w:id="0" w:name="_GoBack"/>
-      <w:bookmarkEnd w:id="0"/>
-      <w:r>
-        <w:rPr>
-          <w:rFonts w:asciiTheme="majorBidi" w:hAnsiTheme="majorBidi" w:cstheme="majorBidi"/>
-          <w:color w:val="FF0000"/>
-          <w:sz w:val="24"/>
-          <w:szCs w:val="24"/>
-          <w:lang w:val="en-US"/>
-        </w:rPr>
-        <w:t>d!</w:t>
+        <w:t>We learned in class two ways of evaluating let expression – the first one is syntactic abbreviation and the other one is special form evaluation such as if expression for example. In the first one we create a closure and replace the let with the matching lambda definition it creates, in the second one we evaluate by its special form.</w:t>
       </w:r>
     </w:p>
     <w:p>
@@ -2743,201 +2847,6 @@
     </w:p>
     <w:p>
       <w:pPr>
-        <w:pStyle w:val="HTMLPreformatted"/>
-        <w:ind w:left="360"/>
-        <w:rPr>
-          <w:color w:val="000000"/>
-        </w:rPr>
-      </w:pPr>
-      <w:r>
-        <w:rPr>
-          <w:color w:val="000000"/>
-        </w:rPr>
-        <w:t>// LETREC: Direct evaluation rule without syntax expansion</w:t>
-      </w:r>
-    </w:p>
-    <w:p>
-      <w:pPr>
-        <w:pStyle w:val="HTMLPreformatted"/>
-        <w:ind w:left="360"/>
-        <w:rPr>
-          <w:color w:val="000000"/>
-        </w:rPr>
-      </w:pPr>
-      <w:r>
-        <w:rPr>
-          <w:color w:val="000000"/>
-        </w:rPr>
-        <w:t>// prepare the values as a RecEnv, eval the body (no eval needed for the vals).</w:t>
-      </w:r>
-    </w:p>
-    <w:p>
-      <w:pPr>
-        <w:pStyle w:val="HTMLPreformatted"/>
-        <w:ind w:left="360"/>
-        <w:rPr>
-          <w:color w:val="000000"/>
-        </w:rPr>
-      </w:pPr>
-      <w:r>
-        <w:rPr>
-          <w:color w:val="000000"/>
-        </w:rPr>
-        <w:t>const evalLetrec4 = (exp: LetrecExp4, env: Env): Value4 | Error =&gt; {</w:t>
-      </w:r>
-    </w:p>
-    <w:p>
-      <w:pPr>
-        <w:pStyle w:val="HTMLPreformatted"/>
-        <w:ind w:left="360"/>
-        <w:rPr>
-          <w:color w:val="000000"/>
-        </w:rPr>
-      </w:pPr>
-      <w:r>
-        <w:rPr>
-          <w:color w:val="000000"/>
-        </w:rPr>
-        <w:t xml:space="preserve">    const vars = map((b) =&gt; b.var.var, exp.bindings);</w:t>
-      </w:r>
-    </w:p>
-    <w:p>
-      <w:pPr>
-        <w:pStyle w:val="HTMLPreformatted"/>
-        <w:ind w:left="360"/>
-        <w:rPr>
-          <w:color w:val="000000"/>
-        </w:rPr>
-      </w:pPr>
-      <w:r>
-        <w:rPr>
-          <w:color w:val="000000"/>
-        </w:rPr>
-        <w:t xml:space="preserve">    const vals = map((b) =&gt; b.val, exp.bindings);</w:t>
-      </w:r>
-    </w:p>
-    <w:p>
-      <w:pPr>
-        <w:pStyle w:val="HTMLPreformatted"/>
-        <w:ind w:left="360"/>
-        <w:rPr>
-          <w:color w:val="000000"/>
-        </w:rPr>
-      </w:pPr>
-      <w:r>
-        <w:rPr>
-          <w:color w:val="000000"/>
-        </w:rPr>
-        <w:t xml:space="preserve">    if (allT(isProcExp4, vals)) {</w:t>
-      </w:r>
-    </w:p>
-    <w:p>
-      <w:pPr>
-        <w:pStyle w:val="HTMLPreformatted"/>
-        <w:ind w:left="360"/>
-        <w:rPr>
-          <w:color w:val="000000"/>
-        </w:rPr>
-      </w:pPr>
-      <w:r>
-        <w:rPr>
-          <w:color w:val="000000"/>
-        </w:rPr>
-        <w:t xml:space="preserve">        const paramss = map((v) =&gt; v.args, vals);</w:t>
-      </w:r>
-    </w:p>
-    <w:p>
-      <w:pPr>
-        <w:pStyle w:val="HTMLPreformatted"/>
-        <w:ind w:left="360"/>
-        <w:rPr>
-          <w:color w:val="000000"/>
-        </w:rPr>
-      </w:pPr>
-      <w:r>
-        <w:rPr>
-          <w:color w:val="000000"/>
-        </w:rPr>
-        <w:t xml:space="preserve">        const bodies = map((v) =&gt; v.body, vals);</w:t>
-      </w:r>
-    </w:p>
-    <w:p>
-      <w:pPr>
-        <w:pStyle w:val="HTMLPreformatted"/>
-        <w:ind w:left="360"/>
-        <w:rPr>
-          <w:color w:val="000000"/>
-        </w:rPr>
-      </w:pPr>
-      <w:r>
-        <w:rPr>
-          <w:color w:val="000000"/>
-        </w:rPr>
-        <w:t xml:space="preserve">        return evalExps(exp.body, makeRecEnv(vars, paramss, bodies, env));</w:t>
-      </w:r>
-    </w:p>
-    <w:p>
-      <w:pPr>
-        <w:pStyle w:val="HTMLPreformatted"/>
-        <w:ind w:left="360"/>
-        <w:rPr>
-          <w:color w:val="000000"/>
-        </w:rPr>
-      </w:pPr>
-      <w:r>
-        <w:rPr>
-          <w:color w:val="000000"/>
-        </w:rPr>
-        <w:t xml:space="preserve">    } else {</w:t>
-      </w:r>
-    </w:p>
-    <w:p>
-      <w:pPr>
-        <w:pStyle w:val="HTMLPreformatted"/>
-        <w:ind w:left="360"/>
-        <w:rPr>
-          <w:color w:val="000000"/>
-        </w:rPr>
-      </w:pPr>
-      <w:r>
-        <w:rPr>
-          <w:color w:val="000000"/>
-        </w:rPr>
-        <w:t xml:space="preserve">        return Error("Letrec: all variables must be bound to procedures");</w:t>
-      </w:r>
-    </w:p>
-    <w:p>
-      <w:pPr>
-        <w:pStyle w:val="HTMLPreformatted"/>
-        <w:ind w:left="360"/>
-        <w:rPr>
-          <w:color w:val="000000"/>
-        </w:rPr>
-      </w:pPr>
-      <w:r>
-        <w:rPr>
-          <w:color w:val="000000"/>
-        </w:rPr>
-        <w:t xml:space="preserve">    }</w:t>
-      </w:r>
-    </w:p>
-    <w:p>
-      <w:pPr>
-        <w:pStyle w:val="HTMLPreformatted"/>
-        <w:ind w:left="360"/>
-        <w:rPr>
-          <w:color w:val="000000"/>
-        </w:rPr>
-      </w:pPr>
-      <w:r>
-        <w:rPr>
-          <w:color w:val="000000"/>
-        </w:rPr>
-        <w:t>}</w:t>
-      </w:r>
-    </w:p>
-    <w:p>
-      <w:pPr>
         <w:pStyle w:val="ListParagraph"/>
         <w:tabs>
           <w:tab w:val="left" w:pos="916"/>
@@ -3141,8 +3050,100 @@
       </w:pPr>
     </w:lvl>
   </w:abstractNum>
+  <w:abstractNum w:abstractNumId="1" w15:restartNumberingAfterBreak="0">
+    <w:nsid w:val="762701D7"/>
+    <w:multiLevelType w:val="hybridMultilevel"/>
+    <w:tmpl w:val="FE524324"/>
+    <w:lvl w:ilvl="0" w:tplc="239EC242">
+      <w:start w:val="1"/>
+      <w:numFmt w:val="upperLetter"/>
+      <w:lvlText w:val="%1."/>
+      <w:lvlJc w:val="left"/>
+      <w:pPr>
+        <w:ind w:left="1080" w:hanging="360"/>
+      </w:pPr>
+      <w:rPr>
+        <w:rFonts w:hint="default"/>
+      </w:rPr>
+    </w:lvl>
+    <w:lvl w:ilvl="1" w:tplc="00000019" w:tentative="1">
+      <w:start w:val="1"/>
+      <w:numFmt w:val="lowerLetter"/>
+      <w:lvlText w:val="%2."/>
+      <w:lvlJc w:val="left"/>
+      <w:pPr>
+        <w:ind w:left="1800" w:hanging="360"/>
+      </w:pPr>
+    </w:lvl>
+    <w:lvl w:ilvl="2" w:tplc="0000001B" w:tentative="1">
+      <w:start w:val="1"/>
+      <w:numFmt w:val="lowerRoman"/>
+      <w:lvlText w:val="%3."/>
+      <w:lvlJc w:val="right"/>
+      <w:pPr>
+        <w:ind w:left="2520" w:hanging="180"/>
+      </w:pPr>
+    </w:lvl>
+    <w:lvl w:ilvl="3" w:tplc="0000000F" w:tentative="1">
+      <w:start w:val="1"/>
+      <w:numFmt w:val="decimal"/>
+      <w:lvlText w:val="%4."/>
+      <w:lvlJc w:val="left"/>
+      <w:pPr>
+        <w:ind w:left="3240" w:hanging="360"/>
+      </w:pPr>
+    </w:lvl>
+    <w:lvl w:ilvl="4" w:tplc="00000019" w:tentative="1">
+      <w:start w:val="1"/>
+      <w:numFmt w:val="lowerLetter"/>
+      <w:lvlText w:val="%5."/>
+      <w:lvlJc w:val="left"/>
+      <w:pPr>
+        <w:ind w:left="3960" w:hanging="360"/>
+      </w:pPr>
+    </w:lvl>
+    <w:lvl w:ilvl="5" w:tplc="0000001B" w:tentative="1">
+      <w:start w:val="1"/>
+      <w:numFmt w:val="lowerRoman"/>
+      <w:lvlText w:val="%6."/>
+      <w:lvlJc w:val="right"/>
+      <w:pPr>
+        <w:ind w:left="4680" w:hanging="180"/>
+      </w:pPr>
+    </w:lvl>
+    <w:lvl w:ilvl="6" w:tplc="0000000F" w:tentative="1">
+      <w:start w:val="1"/>
+      <w:numFmt w:val="decimal"/>
+      <w:lvlText w:val="%7."/>
+      <w:lvlJc w:val="left"/>
+      <w:pPr>
+        <w:ind w:left="5400" w:hanging="360"/>
+      </w:pPr>
+    </w:lvl>
+    <w:lvl w:ilvl="7" w:tplc="00000019" w:tentative="1">
+      <w:start w:val="1"/>
+      <w:numFmt w:val="lowerLetter"/>
+      <w:lvlText w:val="%8."/>
+      <w:lvlJc w:val="left"/>
+      <w:pPr>
+        <w:ind w:left="6120" w:hanging="360"/>
+      </w:pPr>
+    </w:lvl>
+    <w:lvl w:ilvl="8" w:tplc="0000001B" w:tentative="1">
+      <w:start w:val="1"/>
+      <w:numFmt w:val="lowerRoman"/>
+      <w:lvlText w:val="%9."/>
+      <w:lvlJc w:val="right"/>
+      <w:pPr>
+        <w:ind w:left="6840" w:hanging="180"/>
+      </w:pPr>
+    </w:lvl>
+  </w:abstractNum>
   <w:num w:numId="1">
     <w:abstractNumId w:val="0"/>
+  </w:num>
+  <w:num w:numId="2">
+    <w:abstractNumId w:val="1"/>
   </w:num>
 </w:numbering>
 </file>

</xml_diff>

<commit_message>
changed tehoretical parts and added something to eval
</commit_message>
<xml_diff>
--- a/hw3_part1.docx
+++ b/hw3_part1.docx
@@ -182,19 +182,10 @@
           <w:szCs w:val="24"/>
           <w:lang w:val="en-US"/>
         </w:rPr>
-        <w:t xml:space="preserve">While the expression of </w:t>
-      </w:r>
-      <w:proofErr w:type="gramStart"/>
-      <w:r>
-        <w:rPr>
-          <w:rFonts w:asciiTheme="majorBidi" w:hAnsiTheme="majorBidi" w:cstheme="majorBidi"/>
-          <w:sz w:val="24"/>
-          <w:szCs w:val="24"/>
-          <w:lang w:val="en-US"/>
-        </w:rPr>
-        <w:t>an</w:t>
-      </w:r>
-      <w:proofErr w:type="gramEnd"/>
+        <w:t>While the expression of a</w:t>
+      </w:r>
+      <w:bookmarkStart w:id="0" w:name="_GoBack"/>
+      <w:bookmarkEnd w:id="0"/>
       <w:r>
         <w:rPr>
           <w:rFonts w:asciiTheme="majorBidi" w:hAnsiTheme="majorBidi" w:cstheme="majorBidi"/>
@@ -475,8 +466,6 @@
         </w:rPr>
         <w:t xml:space="preserve">) =&gt; </w:t>
       </w:r>
-      <w:bookmarkStart w:id="0" w:name="_GoBack"/>
-      <w:bookmarkEnd w:id="0"/>
     </w:p>
     <w:p>
       <w:pPr>
@@ -1189,6 +1178,15 @@
           <w:lang w:val="en-US"/>
         </w:rPr>
         <w:t xml:space="preserve"> defined in the GE</w:t>
+      </w:r>
+      <w:r>
+        <w:rPr>
+          <w:rFonts w:asciiTheme="majorBidi" w:hAnsiTheme="majorBidi" w:cstheme="majorBidi"/>
+          <w:sz w:val="24"/>
+          <w:szCs w:val="24"/>
+          <w:lang w:val="en-US"/>
+        </w:rPr>
+        <w:t xml:space="preserve"> – we can change it and create it by defining new binding to the primitive operation</w:t>
       </w:r>
       <w:r>
         <w:rPr>
@@ -1838,7 +1836,18 @@
           <w:szCs w:val="24"/>
           <w:shd w:val="clear" w:color="auto" w:fill="FAFAFA"/>
         </w:rPr>
-        <w:t xml:space="preserve"> eagerly substituting variables by their values when we apply a closure, we leave the body of the closure untouched, and maintain an environment data structure on the side.</w:t>
+        <w:t xml:space="preserve"> eagerly substituting variables by their values when we apply a closure, we leave the body of the closure untouched, and maintain an environment data structure on the </w:t>
+      </w:r>
+      <w:r>
+        <w:rPr>
+          <w:rFonts w:asciiTheme="majorBidi" w:hAnsiTheme="majorBidi" w:cstheme="majorBidi"/>
+          <w:color w:val="232323"/>
+          <w:sz w:val="24"/>
+          <w:szCs w:val="24"/>
+          <w:shd w:val="clear" w:color="auto" w:fill="FAFAFA"/>
+        </w:rPr>
+        <w:lastRenderedPageBreak/>
+        <w:t>side.</w:t>
       </w:r>
       <w:r>
         <w:rPr>
@@ -1890,18 +1899,7 @@
           <w:szCs w:val="24"/>
           <w:shd w:val="clear" w:color="auto" w:fill="FFFFFF"/>
         </w:rPr>
-        <w:t xml:space="preserve">approach is that substitution requires </w:t>
-      </w:r>
-      <w:r>
-        <w:rPr>
-          <w:rFonts w:asciiTheme="majorBidi" w:hAnsiTheme="majorBidi" w:cstheme="majorBidi"/>
-          <w:color w:val="000000"/>
-          <w:sz w:val="24"/>
-          <w:szCs w:val="24"/>
-          <w:shd w:val="clear" w:color="auto" w:fill="FFFFFF"/>
-        </w:rPr>
-        <w:lastRenderedPageBreak/>
-        <w:t xml:space="preserve">repeated analysis of procedure bodies. In every application, the entire procedure body is repeatedly renamed, substituted and reduced. These operations on ASTs </w:t>
+        <w:t xml:space="preserve">approach is that substitution requires repeated analysis of procedure bodies. In every application, the entire procedure body is repeatedly renamed, substituted and reduced. These operations on ASTs </w:t>
       </w:r>
       <w:proofErr w:type="gramStart"/>
       <w:r>
@@ -2928,16 +2926,6 @@
         </w:rPr>
         <w:tab/>
       </w:r>
-    </w:p>
-    <w:p>
-      <w:pPr>
-        <w:rPr>
-          <w:rFonts w:asciiTheme="majorBidi" w:hAnsiTheme="majorBidi" w:cstheme="majorBidi"/>
-          <w:sz w:val="24"/>
-          <w:szCs w:val="24"/>
-          <w:lang w:val="en-US"/>
-        </w:rPr>
-      </w:pPr>
     </w:p>
     <w:p>
       <w:pPr>

</xml_diff>